<commit_message>
perubahan bab 1 dan penambahan referensi random forest
</commit_message>
<xml_diff>
--- a/BAB 1.docx
+++ b/BAB 1.docx
@@ -2,6 +2,412 @@
 <file path=word/document.xml><?xml version="1.0" encoding="utf-8"?>
 <w:document xmlns:wpc="http://schemas.microsoft.com/office/word/2010/wordprocessingCanvas" xmlns:cx="http://schemas.microsoft.com/office/drawing/2014/chartex" xmlns:cx1="http://schemas.microsoft.com/office/drawing/2015/9/8/chartex" xmlns:cx2="http://schemas.microsoft.com/office/drawing/2015/10/21/chartex" xmlns:cx3="http://schemas.microsoft.com/office/drawing/2016/5/9/chartex" xmlns:cx4="http://schemas.microsoft.com/office/drawing/2016/5/10/chartex" xmlns:cx5="http://schemas.microsoft.com/office/drawing/2016/5/11/chartex" xmlns:cx6="http://schemas.microsoft.com/office/drawing/2016/5/12/chartex" xmlns:cx7="http://schemas.microsoft.com/office/drawing/2016/5/13/chartex" xmlns:cx8="http://schemas.microsoft.com/office/drawing/2016/5/14/chartex" xmlns:mc="http://schemas.openxmlformats.org/markup-compatibility/2006" xmlns:aink="http://schemas.microsoft.com/office/drawing/2016/ink" xmlns:am3d="http://schemas.microsoft.com/office/drawing/2017/model3d" xmlns:o="urn:schemas-microsoft-com:office:office" xmlns:r="http://schemas.openxmlformats.org/officeDocument/2006/relationships" xmlns:m="http://schemas.openxmlformats.org/officeDocument/2006/math" xmlns:v="urn:schemas-microsoft-com:vml" xmlns:wp14="http://schemas.microsoft.com/office/word/2010/wordprocessingDrawing" xmlns:wp="http://schemas.openxmlformats.org/drawingml/2006/wordprocessingDrawing" xmlns:w10="urn:schemas-microsoft-com:office:word" xmlns:w="http://schemas.openxmlformats.org/wordprocessingml/2006/main" xmlns:w14="http://schemas.microsoft.com/office/word/2010/wordml" xmlns:w15="http://schemas.microsoft.com/office/word/2012/wordml" xmlns:w16cid="http://schemas.microsoft.com/office/word/2016/wordml/cid" xmlns:w16se="http://schemas.microsoft.com/office/word/2015/wordml/symex" xmlns:wpg="http://schemas.microsoft.com/office/word/2010/wordprocessingGroup" xmlns:wpi="http://schemas.microsoft.com/office/word/2010/wordprocessingInk" xmlns:wne="http://schemas.microsoft.com/office/word/2006/wordml" xmlns:wps="http://schemas.microsoft.com/office/word/2010/wordprocessingShape" mc:Ignorable="w14 w15 w16se w16cid wp14">
   <w:body>
+    <w:p>
+      <w:pPr>
+        <w:jc w:val="center"/>
+        <w:rPr>
+          <w:rFonts w:ascii="Arial MT" w:hAnsi="Arial MT"/>
+          <w:sz w:val="28"/>
+          <w:szCs w:val="28"/>
+        </w:rPr>
+      </w:pPr>
+      <w:bookmarkStart w:id="0" w:name="_Toc192843199"/>
+      <w:r>
+        <w:rPr>
+          <w:rFonts w:ascii="Arial MT" w:hAnsi="Arial MT"/>
+          <w:sz w:val="28"/>
+          <w:szCs w:val="28"/>
+        </w:rPr>
+        <w:t>DETEKSI DAN PENCEGAHAN FRAUD INTERNAL DI PERUSAHAAN MENGGUNAKAN ALGORITMA RANDOM FOREST DI CV.</w:t>
+      </w:r>
+      <w:r>
+        <w:rPr>
+          <w:rFonts w:ascii="Arial MT" w:hAnsi="Arial MT"/>
+          <w:sz w:val="28"/>
+          <w:szCs w:val="28"/>
+        </w:rPr>
+        <w:t xml:space="preserve"> </w:t>
+      </w:r>
+      <w:r>
+        <w:rPr>
+          <w:rFonts w:ascii="Arial MT" w:hAnsi="Arial MT"/>
+          <w:sz w:val="28"/>
+          <w:szCs w:val="28"/>
+        </w:rPr>
+        <w:t>SMARTINDO TELEKOM</w:t>
+      </w:r>
+    </w:p>
+    <w:p>
+      <w:pPr>
+        <w:jc w:val="center"/>
+        <w:rPr>
+          <w:rFonts w:ascii="Arial MT" w:hAnsi="Arial MT"/>
+          <w:sz w:val="28"/>
+          <w:szCs w:val="28"/>
+        </w:rPr>
+      </w:pPr>
+    </w:p>
+    <w:p>
+      <w:pPr>
+        <w:spacing w:after="0"/>
+        <w:jc w:val="center"/>
+        <w:rPr>
+          <w:rFonts w:ascii="Arial MT" w:hAnsi="Arial MT"/>
+          <w:sz w:val="28"/>
+          <w:szCs w:val="28"/>
+        </w:rPr>
+      </w:pPr>
+      <w:r>
+        <w:rPr>
+          <w:rFonts w:ascii="Arial MT" w:hAnsi="Arial MT"/>
+          <w:sz w:val="28"/>
+          <w:szCs w:val="28"/>
+        </w:rPr>
+        <w:t>Oleh:</w:t>
+      </w:r>
+    </w:p>
+    <w:p>
+      <w:pPr>
+        <w:spacing w:after="0"/>
+        <w:jc w:val="center"/>
+        <w:rPr>
+          <w:rFonts w:ascii="Arial MT" w:hAnsi="Arial MT"/>
+          <w:sz w:val="28"/>
+          <w:szCs w:val="28"/>
+        </w:rPr>
+      </w:pPr>
+      <w:r>
+        <w:rPr>
+          <w:rFonts w:ascii="Arial MT" w:hAnsi="Arial MT"/>
+          <w:sz w:val="28"/>
+          <w:szCs w:val="28"/>
+        </w:rPr>
+        <w:t>RIYAN SANJAYA</w:t>
+      </w:r>
+    </w:p>
+    <w:p>
+      <w:pPr>
+        <w:spacing w:after="0"/>
+        <w:jc w:val="center"/>
+        <w:rPr>
+          <w:rFonts w:ascii="Arial MT" w:hAnsi="Arial MT"/>
+          <w:sz w:val="28"/>
+          <w:szCs w:val="28"/>
+        </w:rPr>
+      </w:pPr>
+      <w:r>
+        <w:rPr>
+          <w:rFonts w:ascii="Arial MT" w:hAnsi="Arial MT"/>
+          <w:sz w:val="28"/>
+          <w:szCs w:val="28"/>
+        </w:rPr>
+        <w:t>23110036</w:t>
+      </w:r>
+    </w:p>
+    <w:p>
+      <w:pPr>
+        <w:spacing w:after="0"/>
+        <w:jc w:val="center"/>
+        <w:rPr>
+          <w:rFonts w:ascii="Arial MT" w:hAnsi="Arial MT"/>
+          <w:sz w:val="28"/>
+          <w:szCs w:val="28"/>
+        </w:rPr>
+      </w:pPr>
+    </w:p>
+    <w:p>
+      <w:pPr>
+        <w:spacing w:after="0"/>
+        <w:jc w:val="center"/>
+        <w:rPr>
+          <w:rFonts w:ascii="Arial MT" w:hAnsi="Arial MT"/>
+          <w:sz w:val="28"/>
+          <w:szCs w:val="28"/>
+        </w:rPr>
+      </w:pPr>
+    </w:p>
+    <w:p>
+      <w:pPr>
+        <w:spacing w:after="0"/>
+        <w:jc w:val="center"/>
+        <w:rPr>
+          <w:rFonts w:ascii="Arial MT" w:hAnsi="Arial MT"/>
+          <w:sz w:val="28"/>
+          <w:szCs w:val="28"/>
+        </w:rPr>
+      </w:pPr>
+    </w:p>
+    <w:p>
+      <w:pPr>
+        <w:spacing w:after="0"/>
+        <w:jc w:val="center"/>
+        <w:rPr>
+          <w:rFonts w:ascii="Arial MT" w:hAnsi="Arial MT"/>
+          <w:sz w:val="28"/>
+          <w:szCs w:val="28"/>
+        </w:rPr>
+      </w:pPr>
+    </w:p>
+    <w:p>
+      <w:pPr>
+        <w:spacing w:after="0"/>
+        <w:jc w:val="center"/>
+        <w:rPr>
+          <w:rFonts w:ascii="Arial MT" w:hAnsi="Arial MT"/>
+          <w:sz w:val="28"/>
+          <w:szCs w:val="28"/>
+        </w:rPr>
+      </w:pPr>
+    </w:p>
+    <w:p>
+      <w:pPr>
+        <w:spacing w:after="0"/>
+        <w:jc w:val="center"/>
+        <w:rPr>
+          <w:rFonts w:ascii="Arial MT" w:hAnsi="Arial MT"/>
+          <w:sz w:val="28"/>
+          <w:szCs w:val="28"/>
+        </w:rPr>
+      </w:pPr>
+      <w:r>
+        <w:rPr>
+          <w:rFonts w:ascii="Arial MT" w:hAnsi="Arial MT"/>
+          <w:noProof/>
+          <w:sz w:val="28"/>
+          <w:szCs w:val="28"/>
+        </w:rPr>
+        <w:drawing>
+          <wp:inline distT="0" distB="0" distL="0" distR="0" wp14:anchorId="64C24C96" wp14:editId="0D010B89">
+            <wp:extent cx="1800000" cy="1800000"/>
+            <wp:effectExtent l="0" t="0" r="0" b="0"/>
+            <wp:docPr id="1" name="Picture 1"/>
+            <wp:cNvGraphicFramePr>
+              <a:graphicFrameLocks xmlns:a="http://schemas.openxmlformats.org/drawingml/2006/main" noChangeAspect="1"/>
+            </wp:cNvGraphicFramePr>
+            <a:graphic xmlns:a="http://schemas.openxmlformats.org/drawingml/2006/main">
+              <a:graphicData uri="http://schemas.openxmlformats.org/drawingml/2006/picture">
+                <pic:pic xmlns:pic="http://schemas.openxmlformats.org/drawingml/2006/picture">
+                  <pic:nvPicPr>
+                    <pic:cNvPr id="1" name="LOGO_UNIVERSITAS_BUDI_DARMA.png"/>
+                    <pic:cNvPicPr/>
+                  </pic:nvPicPr>
+                  <pic:blipFill>
+                    <a:blip r:embed="rId5">
+                      <a:extLst>
+                        <a:ext uri="{28A0092B-C50C-407E-A947-70E740481C1C}">
+                          <a14:useLocalDpi xmlns:a14="http://schemas.microsoft.com/office/drawing/2010/main" val="0"/>
+                        </a:ext>
+                      </a:extLst>
+                    </a:blip>
+                    <a:stretch>
+                      <a:fillRect/>
+                    </a:stretch>
+                  </pic:blipFill>
+                  <pic:spPr>
+                    <a:xfrm>
+                      <a:off x="0" y="0"/>
+                      <a:ext cx="1800000" cy="1800000"/>
+                    </a:xfrm>
+                    <a:prstGeom prst="rect">
+                      <a:avLst/>
+                    </a:prstGeom>
+                  </pic:spPr>
+                </pic:pic>
+              </a:graphicData>
+            </a:graphic>
+          </wp:inline>
+        </w:drawing>
+      </w:r>
+    </w:p>
+    <w:p>
+      <w:pPr>
+        <w:spacing w:after="0"/>
+        <w:jc w:val="center"/>
+        <w:rPr>
+          <w:rFonts w:ascii="Arial MT" w:hAnsi="Arial MT"/>
+          <w:sz w:val="28"/>
+          <w:szCs w:val="28"/>
+        </w:rPr>
+      </w:pPr>
+    </w:p>
+    <w:p>
+      <w:pPr>
+        <w:spacing w:after="0"/>
+        <w:jc w:val="center"/>
+        <w:rPr>
+          <w:rFonts w:ascii="Arial MT" w:hAnsi="Arial MT"/>
+          <w:sz w:val="28"/>
+          <w:szCs w:val="28"/>
+        </w:rPr>
+      </w:pPr>
+    </w:p>
+    <w:p>
+      <w:pPr>
+        <w:spacing w:after="0"/>
+        <w:jc w:val="center"/>
+        <w:rPr>
+          <w:rFonts w:ascii="Arial MT" w:hAnsi="Arial MT"/>
+          <w:sz w:val="28"/>
+          <w:szCs w:val="28"/>
+        </w:rPr>
+      </w:pPr>
+    </w:p>
+    <w:p>
+      <w:pPr>
+        <w:spacing w:after="0"/>
+        <w:jc w:val="center"/>
+        <w:rPr>
+          <w:rFonts w:ascii="Arial MT" w:hAnsi="Arial MT"/>
+          <w:sz w:val="28"/>
+          <w:szCs w:val="28"/>
+        </w:rPr>
+      </w:pPr>
+    </w:p>
+    <w:p>
+      <w:pPr>
+        <w:spacing w:after="0"/>
+        <w:jc w:val="center"/>
+        <w:rPr>
+          <w:rFonts w:ascii="Arial MT" w:hAnsi="Arial MT"/>
+          <w:sz w:val="28"/>
+          <w:szCs w:val="28"/>
+        </w:rPr>
+      </w:pPr>
+    </w:p>
+    <w:p>
+      <w:pPr>
+        <w:spacing w:after="0"/>
+        <w:jc w:val="center"/>
+        <w:rPr>
+          <w:rFonts w:ascii="Arial MT" w:hAnsi="Arial MT"/>
+          <w:sz w:val="28"/>
+          <w:szCs w:val="28"/>
+        </w:rPr>
+      </w:pPr>
+    </w:p>
+    <w:p>
+      <w:pPr>
+        <w:spacing w:after="0"/>
+        <w:jc w:val="center"/>
+        <w:rPr>
+          <w:rFonts w:ascii="Arial MT" w:hAnsi="Arial MT"/>
+          <w:sz w:val="32"/>
+          <w:szCs w:val="32"/>
+        </w:rPr>
+      </w:pPr>
+      <w:r>
+        <w:rPr>
+          <w:rFonts w:ascii="Arial MT" w:hAnsi="Arial MT"/>
+          <w:sz w:val="32"/>
+          <w:szCs w:val="32"/>
+        </w:rPr>
+        <w:t>PROGRAM STUDI TEKNIK INFORMATIKA</w:t>
+      </w:r>
+    </w:p>
+    <w:p>
+      <w:pPr>
+        <w:spacing w:after="0"/>
+        <w:jc w:val="center"/>
+        <w:rPr>
+          <w:rFonts w:ascii="Arial MT" w:hAnsi="Arial MT"/>
+          <w:sz w:val="32"/>
+          <w:szCs w:val="32"/>
+        </w:rPr>
+      </w:pPr>
+      <w:r>
+        <w:rPr>
+          <w:rFonts w:ascii="Arial MT" w:hAnsi="Arial MT"/>
+          <w:sz w:val="32"/>
+          <w:szCs w:val="32"/>
+        </w:rPr>
+        <w:t>FAKULTAS ILMU KOMPUTER DAN TEKNOLOGI INFORMASI</w:t>
+      </w:r>
+    </w:p>
+    <w:p>
+      <w:pPr>
+        <w:spacing w:after="0"/>
+        <w:jc w:val="center"/>
+        <w:rPr>
+          <w:rFonts w:ascii="Arial MT" w:hAnsi="Arial MT"/>
+          <w:sz w:val="32"/>
+          <w:szCs w:val="32"/>
+        </w:rPr>
+      </w:pPr>
+      <w:r>
+        <w:rPr>
+          <w:rFonts w:ascii="Arial MT" w:hAnsi="Arial MT"/>
+          <w:sz w:val="32"/>
+          <w:szCs w:val="32"/>
+        </w:rPr>
+        <w:t>UNIVERSITAS BUDI DARMA</w:t>
+      </w:r>
+    </w:p>
+    <w:p>
+      <w:pPr>
+        <w:spacing w:after="0"/>
+        <w:jc w:val="center"/>
+        <w:rPr>
+          <w:rFonts w:ascii="Arial MT" w:hAnsi="Arial MT"/>
+          <w:sz w:val="32"/>
+          <w:szCs w:val="32"/>
+        </w:rPr>
+      </w:pPr>
+      <w:r>
+        <w:rPr>
+          <w:rFonts w:ascii="Arial MT" w:hAnsi="Arial MT"/>
+          <w:sz w:val="32"/>
+          <w:szCs w:val="32"/>
+        </w:rPr>
+        <w:t>MEDA</w:t>
+      </w:r>
+      <w:r>
+        <w:rPr>
+          <w:rFonts w:ascii="Arial MT" w:hAnsi="Arial MT"/>
+          <w:sz w:val="32"/>
+          <w:szCs w:val="32"/>
+        </w:rPr>
+        <w:t>N</w:t>
+      </w:r>
+    </w:p>
+    <w:p>
+      <w:pPr>
+        <w:spacing w:after="0"/>
+        <w:jc w:val="center"/>
+        <w:rPr>
+          <w:rFonts w:ascii="Arial MT" w:hAnsi="Arial MT"/>
+          <w:sz w:val="32"/>
+          <w:szCs w:val="32"/>
+        </w:rPr>
+        <w:sectPr>
+          <w:footerReference w:type="default" r:id="rId6"/>
+          <w:footerReference w:type="first" r:id="rId7"/>
+          <w:pgSz w:w="11906" w:h="16838"/>
+          <w:pgMar w:top="2268" w:right="1701" w:bottom="1701" w:left="2268" w:header="709" w:footer="709" w:gutter="0"/>
+          <w:cols w:space="708"/>
+          <w:docGrid w:linePitch="360"/>
+        </w:sectPr>
+      </w:pPr>
+      <w:r>
+        <w:rPr>
+          <w:rFonts w:ascii="Arial MT" w:hAnsi="Arial MT"/>
+          <w:sz w:val="32"/>
+          <w:szCs w:val="32"/>
+        </w:rPr>
+        <w:t>2025</w:t>
+      </w:r>
+    </w:p>
+    <w:p>
+      <w:pPr>
+        <w:rPr>
+          <w:rFonts w:ascii="Times New Roman" w:eastAsiaTheme="majorEastAsia" w:hAnsi="Times New Roman" w:cs="Times New Roman"/>
+          <w:b/>
+          <w:color w:val="000000" w:themeColor="text1"/>
+          <w:sz w:val="28"/>
+          <w:szCs w:val="28"/>
+          <w:lang w:eastAsia="en-ID"/>
+        </w:rPr>
+      </w:pPr>
+    </w:p>
     <w:p>
       <w:pPr>
         <w:pStyle w:val="Heading1"/>
@@ -16,7 +422,6 @@
           <w:lang w:eastAsia="en-ID"/>
         </w:rPr>
       </w:pPr>
-      <w:bookmarkStart w:id="0" w:name="_Toc192843199"/>
       <w:r>
         <w:rPr>
           <w:rFonts w:ascii="Times New Roman" w:hAnsi="Times New Roman" w:cs="Times New Roman"/>
@@ -126,59 +531,7 @@
         <w:jc w:val="both"/>
       </w:pPr>
       <w:r>
-        <w:t>Laporan keuangan merupakan gambaran kinerja perusahaan yang berisi berbagai informasi penting yang dapat dimanfaatkan oleh manajemen dan investor untuk mengevaluasi kondisi keuangan serta menilai laba dan profitabilitas perusahaan</w:t>
-      </w:r>
-      <w:bookmarkStart w:id="2" w:name="_GoBack"/>
-      <w:bookmarkEnd w:id="2"/>
-      <w:r>
-        <w:t>. Laporan keuangan menjadi tolok ukur kinerja manajemen perusahaan yang berpengaruh dalam melakukan investasi dimasa yang akan datang (Siddiq, Achyani, and Zulfikar, 2017)</w:t>
-      </w:r>
-      <w:r>
-        <w:rPr>
-          <w:color w:val="C00000"/>
-        </w:rPr>
-        <w:t>1</w:t>
-      </w:r>
-      <w:r>
-        <w:t xml:space="preserve">. </w:t>
-      </w:r>
-      <w:r>
-        <w:t xml:space="preserve">Salah satu standar utama yang harus dipenuhi dalam penyusunan laporan keuangan adalah memastikan laporan tersebut bersifat </w:t>
-      </w:r>
-      <w:r>
-        <w:rPr>
-          <w:rStyle w:val="Strong"/>
-          <w:rFonts w:eastAsiaTheme="majorEastAsia"/>
-          <w:b w:val="0"/>
-        </w:rPr>
-        <w:t>andal</w:t>
-      </w:r>
-      <w:r>
-        <w:t xml:space="preserve"> (</w:t>
-      </w:r>
-      <w:r>
-        <w:rPr>
-          <w:i/>
-        </w:rPr>
-        <w:t>reliable</w:t>
-      </w:r>
-      <w:r>
-        <w:t>), memberikan informasi yang akurat, serta tidak menyesatkan pembaca. Laporan keuangan juga harus bebas dari kesalahan material agar dapat dijadikan dasar pengambilan keputusan yang tepat oleh berbagai pihak yang berkepentingan</w:t>
-      </w:r>
-      <w:r>
-        <w:t>. Karena dari informasi laporan keuangan tersebut dapat digunakan oleh pembaca salah satunya sebagai pertimbangan dalam pengambilan keputusan untuk masa mendatang (Ulfah, Nuraina, and Wijaya, 2017)</w:t>
-      </w:r>
-      <w:r>
-        <w:rPr>
-          <w:color w:val="C00000"/>
-        </w:rPr>
-        <w:t>2</w:t>
-      </w:r>
-      <w:r>
-        <w:t>.</w:t>
-      </w:r>
-      <w:r>
-        <w:t xml:space="preserve"> </w:t>
+        <w:t>CV. Smartindo Telekom, sebagai perusahaan yang bergerak di bidang Distributor produk telekomunikasi, menghadapi risiko yang sama dalam hal fraud internal. Perusahaan ini mengelola banyak data operasional dan transaksi keuangan yang berpotensi menjadi celah bagi oknum tertentu untuk melakukan kecurangan. Tercatat sudah lebih dari Rp. 1.000.000.000, dana perusahan di yang digelapkan karyawan. Oleh karena itu, upaya deteksi dan pencegahan fraud menjadi sangat krusial untuk memastikan efisiensi operasional dan menjaga kepercayaan stakeholder.</w:t>
       </w:r>
     </w:p>
     <w:p>
@@ -189,7 +542,16 @@
         <w:jc w:val="both"/>
       </w:pPr>
       <w:r>
-        <w:t>CV. Smartindo Telekom, sebagai perusahaan yang bergerak di bidang Distributor produk telekomunikasi, menghadapi risiko yang sama dalam hal fraud internal. Perusahaan ini mengelola banyak data operasional dan transaksi keuangan yang berpotensi menjadi celah bagi oknum tertentu untuk melakukan kecurangan. Tercatat sudah lebih dari Rp. 1.000.000.000, dana perusahan di yang digelapkan karyawan. Oleh karena itu, upaya deteksi dan pencegahan fraud menjadi sangat krusial untuk memastikan efisiensi operasional dan menjaga kepercayaan stakeholder.</w:t>
+        <w:t>Fraud yang dilakukan karyawan terhadap</w:t>
+      </w:r>
+      <w:r>
+        <w:t xml:space="preserve"> perusahaan perlu diminimalisir karena dapat merusak kepercayaan</w:t>
+      </w:r>
+      <w:r>
+        <w:t xml:space="preserve"> dan</w:t>
+      </w:r>
+      <w:r>
+        <w:t xml:space="preserve"> serta menurunkan nilai perusahaan di mata para pemangku kepentingan. Auditor memegang peran penting dalam mendeteksi potensi kecurangan sejak dini agar perusahaan bisa segera mengambil langkah pencegahan yang efektif. Deteksi dini ini membantu menghindari permasalahan jangka panjang yang bisa berujung pada kerugian besar. Dalam menjalankan tugasnya, auditor dapat memanfaatkan beberapa teori yang dirancang untuk mengidentifikasi indikasi kecurangan di perusahaan.</w:t>
       </w:r>
     </w:p>
     <w:p>
@@ -200,11 +562,13 @@
         <w:jc w:val="both"/>
       </w:pPr>
       <w:r>
-        <w:t xml:space="preserve">Kecurangan dalam laporan keuangan perusahaan perlu diminimalisir karena dapat merusak kepercayaan serta menurunkan nilai perusahaan di mata para pemangku kepentingan. </w:t>
-      </w:r>
-      <w:r>
-        <w:lastRenderedPageBreak/>
-        <w:t xml:space="preserve">Auditor memegang peran penting dalam mendeteksi potensi kecurangan sejak dini agar perusahaan bisa segera mengambil langkah pencegahan yang efektif. Deteksi dini ini membantu menghindari permasalahan jangka panjang yang bisa berujung pada kerugian besar. Dalam menjalankan tugasnya, auditor dapat memanfaatkan beberapa teori yang dirancang untuk mengidentifikasi indikasi kecurangan di perusahaan. Beberapa teori yang umum digunakan antara lain </w:t>
+        <w:t>Dalam upaya memahami fenomena kecurangan (fraud) yang terjadi di berbagai institusi, para peneliti telah mengembangkan sejumlah teori untuk menjelaskan motif dan kondisi yang melatarbelakangi tindakan tersebut.</w:t>
+      </w:r>
+      <w:r>
+        <w:t xml:space="preserve"> </w:t>
+      </w:r>
+      <w:r>
+        <w:t xml:space="preserve">Beberapa teori yang umum digunakan antara lain </w:t>
       </w:r>
       <w:r>
         <w:rPr>
@@ -247,7 +611,74 @@
         <w:t>Fraud Pentagon</w:t>
       </w:r>
       <w:r>
-        <w:t>, yang masing-masing menjelaskan berbagai faktor pemicu kecurangan dari sudut pandang yang berbeda.</w:t>
+        <w:t>, yang masing-masing menjelaskan berbagai faktor pemicu kecurangan dari sudut pandang yang berbeda</w:t>
+      </w:r>
+      <w:r>
+        <w:t>.</w:t>
+      </w:r>
+      <w:r>
+        <w:t xml:space="preserve"> Salah satu model yang cukup dikenal dan dianggap mampu memberikan perspektif yang lebih mendalam adalah </w:t>
+      </w:r>
+      <w:r>
+        <w:rPr>
+          <w:i/>
+        </w:rPr>
+        <w:t xml:space="preserve">Fraud </w:t>
+      </w:r>
+      <w:r>
+        <w:rPr>
+          <w:i/>
+        </w:rPr>
+        <w:lastRenderedPageBreak/>
+        <w:t>Diamond Theory</w:t>
+      </w:r>
+      <w:r>
+        <w:t xml:space="preserve"> yang diperkenalkan oleh Wolfe dan Hermanson pada tahun 2004. Berbeda dengan teori sebelumnya seperti </w:t>
+      </w:r>
+      <w:r>
+        <w:rPr>
+          <w:i/>
+        </w:rPr>
+        <w:t>Fraud Triangle</w:t>
+      </w:r>
+      <w:r>
+        <w:t>, yang hanya menyoroti tiga aspek utama yakni tekanan (</w:t>
+      </w:r>
+      <w:r>
+        <w:rPr>
+          <w:i/>
+        </w:rPr>
+        <w:t>pressure</w:t>
+      </w:r>
+      <w:r>
+        <w:t>), peluang (</w:t>
+      </w:r>
+      <w:r>
+        <w:rPr>
+          <w:i/>
+        </w:rPr>
+        <w:t>opportunity</w:t>
+      </w:r>
+      <w:r>
+        <w:t>), dan rasionalisasi (</w:t>
+      </w:r>
+      <w:r>
+        <w:rPr>
+          <w:i/>
+        </w:rPr>
+        <w:t>rationalization</w:t>
+      </w:r>
+      <w:r>
+        <w:t xml:space="preserve">), model </w:t>
+      </w:r>
+      <w:r>
+        <w:rPr>
+          <w:i/>
+        </w:rPr>
+        <w:t>Fraud Diamond</w:t>
+      </w:r>
+      <w:r>
+        <w:t xml:space="preserve"> menambahkan satu elemen krusial, yaitu kapabilitas (capability). Keempat elemen ini secara bersama-sama dianggap mampu menjelaskan secara lebih menyeluruh alasan seseorang dapat melakukan tindakan kecurangan. Tekanan merujuk pada dorongan internal atau eksternal yang memicu niat untuk berbuat curang, peluang mencerminkan kelemahan sistem pengendalian yang memberi ruang untuk melakukan kecurangan, rasionalisasi mengacu pada pembenaran moral dari pelaku, sedangkan kapabilitas menunjukkan kemampuan, posisi, atau akses yang dimiliki oleh individu sehingga memungkinkan ia untuk melaksanakan kecurangan secara efektif. Dengan demikian, teori ini menjadi dasar penting dalam menganalisis dan mendeteksi potensi fraud, khususnya dalam konteks organisasi yang kompleks dan rentan terhadap penyimpangan internal.</w:t>
       </w:r>
     </w:p>
     <w:p>
@@ -267,16 +698,31 @@
         <w:t>fraud diamond</w:t>
       </w:r>
       <w:r>
-        <w:t xml:space="preserve"> dikarenakan untuk perusahan distributor CV. Smartindo Telekom masi menggunakan </w:t>
+        <w:t xml:space="preserve"> dikarenakan untuk perusahan distributor CV. Smartindo Telekom masi</w:t>
+      </w:r>
+      <w:r>
+        <w:t>h</w:t>
+      </w:r>
+      <w:r>
+        <w:t xml:space="preserve"> menggunakan </w:t>
       </w:r>
       <w:r>
         <w:rPr>
           <w:i/>
         </w:rPr>
-        <w:t>Software Micorosoft Excell</w:t>
-      </w:r>
-      <w:r>
-        <w:t xml:space="preserve"> sebagai bahan laporan harian yang diberikan kepada admin pusat perusahan. Alasan penggunaan teori fraud triangle adalah dengan </w:t>
+        <w:t>Google Sheet</w:t>
+      </w:r>
+      <w:r>
+        <w:t xml:space="preserve"> sebagai bahan laporan harian yang diberikan kepada admin pusat perusahan.</w:t>
+      </w:r>
+      <w:r>
+        <w:t xml:space="preserve"> </w:t>
+      </w:r>
+      <w:r>
+        <w:t>Pemilihan teori Fraud Triangle dalam penelitian ini didasarkan pada pertimbangan bahwa aspek kemampuan teknis individu (capability) memiliki peranan penting dalam terjadinya kecurangan. Hal ini terlihat pada praktik manipulasi data di Google Sheet yang umumnya dilakukan oleh individu dengan penguasaan lanjutan terhadap rumus kompleks, penggunaan pivot table, hingga pemrograman macro</w:t>
+      </w:r>
+      <w:r>
+        <w:t xml:space="preserve">. Disini penulis </w:t>
       </w:r>
       <w:r>
         <w:rPr>
@@ -284,17 +730,6 @@
           <w:rFonts w:eastAsiaTheme="majorEastAsia"/>
           <w:b w:val="0"/>
         </w:rPr>
-        <w:t>menyoroti kemampuan teknis karyawan (Capability)</w:t>
-      </w:r>
-      <w:r>
-        <w:t xml:space="preserve"> yang kecurangan di file Excel sering dilakukan orang yang paham formula rumit, pivot table, atau bahkan macro. Disini penulis </w:t>
-      </w:r>
-      <w:r>
-        <w:rPr>
-          <w:rStyle w:val="Strong"/>
-          <w:rFonts w:eastAsiaTheme="majorEastAsia"/>
-          <w:b w:val="0"/>
-        </w:rPr>
         <w:t>tetap mempertimbangkan tekanan dan kesempatan</w:t>
       </w:r>
       <w:r>
@@ -304,16 +739,13 @@
         <w:t>yang dimana merupakan</w:t>
       </w:r>
       <w:r>
-        <w:t xml:space="preserve"> dua elemen utama yang sering jadi pemicu manipulasi data harian. Menggunakan teori </w:t>
-      </w:r>
-      <w:r>
-        <w:rPr>
-          <w:i/>
-        </w:rPr>
-        <w:t xml:space="preserve">Fraud Diamond </w:t>
-      </w:r>
-      <w:r>
-        <w:t>cukup praktis dan lebih realitis di situasi perusahan.</w:t>
+        <w:t xml:space="preserve"> dua elemen utama yang sering jadi pemicu manipulasi data harian.</w:t>
+      </w:r>
+      <w:r>
+        <w:t xml:space="preserve"> </w:t>
+      </w:r>
+      <w:r>
+        <w:t>Teori Fraud Diamond dipilih dalam penelitian ini karena dinilai lebih relevan dengan kondisi nyata di lingkungan perusahaan. Pendekatan ini tidak hanya menyajikan kerangka konseptual yang logis, tetapi juga mencerminkan dinamika kecurangan yang sering terjadi dalam operasional bisnis sehari-hari. Dibandingkan teori lainnya, Fraud Diamond memberikan sudut pandang yang lebih mendalam terhadap faktor-faktor internal yang memicu terjadinya kecurangan, sehingga penerapannya menjadi lebih praktis dan kontekstual dalam analisis kasus di dunia industri</w:t>
       </w:r>
     </w:p>
     <w:p>
@@ -324,30 +756,14 @@
         <w:jc w:val="both"/>
       </w:pPr>
       <w:r>
-        <w:t xml:space="preserve">Penulis juga menggunakan </w:t>
-      </w:r>
-      <w:r>
-        <w:t xml:space="preserve">Algoritma </w:t>
-      </w:r>
-      <w:r>
-        <w:rPr>
-          <w:rStyle w:val="Emphasis"/>
-          <w:rFonts w:eastAsiaTheme="majorEastAsia"/>
-        </w:rPr>
-        <w:t>Random Forest</w:t>
-      </w:r>
-      <w:r>
-        <w:t xml:space="preserve">, yang merupakan salah satu metode </w:t>
-      </w:r>
-      <w:r>
-        <w:rPr>
-          <w:rStyle w:val="Emphasis"/>
-          <w:rFonts w:eastAsiaTheme="majorEastAsia"/>
-        </w:rPr>
-        <w:t>machine learning</w:t>
-      </w:r>
-      <w:r>
-        <w:t>, menawarkan pendekatan yang efektif dalam mendeteksi pola-pola mencurigakan dari data yang kompleks dan bervolume besar. Algoritma ini mampu melakukan klasifikasi secara akurat dengan menggabungkan hasil dari beberapa pohon keputusan (</w:t>
+        <w:t>Penelitian ini juga memanfaatkan algoritma Random Forest, salah satu pendekatan machine learning, yang dikenal efektif dalam mengenali pola-pola anomali pada kumpulan data yang kompleks dan berskala besar.</w:t>
+      </w:r>
+      <w:r>
+        <w:t xml:space="preserve"> Algoritma ini mampu melakukan klasifikasi secara </w:t>
+      </w:r>
+      <w:r>
+        <w:lastRenderedPageBreak/>
+        <w:t>akurat dengan menggabungkan hasil dari beberapa pohon keputusan (</w:t>
       </w:r>
       <w:r>
         <w:rPr>
@@ -368,7 +784,22 @@
         <w:jc w:val="both"/>
       </w:pPr>
       <w:r>
-        <w:t xml:space="preserve">Kombinasi teori </w:t>
+        <w:t>Kolaborasi antara pendekatan Fraud Diamond dan algoritma Random Forest membuka ruang analisis yang lebih menyeluruh dalam mendeteksi indikasi kecurangan. Kombinasi ini memungkinkan pengamatan yang lebih tajam terhadap pola-pola tidak wajar pada data operasional harian, seperti catatan penjualan, pergerakan stok barang, serta aktivitas distribusi antar unit atau cabang perusahaan</w:t>
+      </w:r>
+      <w:r>
+        <w:t>, serta tanggapan karyawan terhadap kuisioner evaluasi internal</w:t>
+      </w:r>
+      <w:r>
+        <w:t xml:space="preserve">. </w:t>
+      </w:r>
+      <w:r>
+        <w:rPr>
+          <w:i/>
+        </w:rPr>
+        <w:t>Fraud Diamond</w:t>
+      </w:r>
+      <w:r>
+        <w:t xml:space="preserve"> membantu memahami motivasi di balik kecurangan melalui empat elemen: </w:t>
       </w:r>
       <w:r>
         <w:rPr>
@@ -377,10 +808,10 @@
           <w:b w:val="0"/>
           <w:i/>
         </w:rPr>
-        <w:t>Fraud Diamond</w:t>
-      </w:r>
-      <w:r>
-        <w:t xml:space="preserve"> dan algoritma </w:t>
+        <w:t>Pressure</w:t>
+      </w:r>
+      <w:r>
+        <w:t xml:space="preserve"> (tekanan), </w:t>
       </w:r>
       <w:r>
         <w:rPr>
@@ -389,10 +820,10 @@
           <w:b w:val="0"/>
           <w:i/>
         </w:rPr>
-        <w:t>Random Forest</w:t>
-      </w:r>
-      <w:r>
-        <w:t xml:space="preserve"> menawarkan pendekatan yang lebih komprehensif dalam mendeteksi kecurangan pada laporan harian penjualan, stok, dan perpindahan stok. Fraud Diamond membantu memahami motivasi di balik kecurangan melalui empat elemen: </w:t>
+        <w:t>Opportunity</w:t>
+      </w:r>
+      <w:r>
+        <w:t xml:space="preserve"> (kesempatan), </w:t>
       </w:r>
       <w:r>
         <w:rPr>
@@ -401,10 +832,10 @@
           <w:b w:val="0"/>
           <w:i/>
         </w:rPr>
-        <w:t>Pressure</w:t>
-      </w:r>
-      <w:r>
-        <w:t xml:space="preserve"> (tekanan), </w:t>
+        <w:t>Rationalization</w:t>
+      </w:r>
+      <w:r>
+        <w:t xml:space="preserve"> (rasionalisasi), dan </w:t>
       </w:r>
       <w:r>
         <w:rPr>
@@ -413,86 +844,43 @@
           <w:b w:val="0"/>
           <w:i/>
         </w:rPr>
-        <w:t>Opportunity</w:t>
-      </w:r>
-      <w:r>
-        <w:t xml:space="preserve"> (kesempatan), </w:t>
-      </w:r>
-      <w:r>
-        <w:rPr>
-          <w:rStyle w:val="Strong"/>
-          <w:rFonts w:eastAsiaTheme="majorEastAsia"/>
-          <w:b w:val="0"/>
+        <w:t>Capability</w:t>
+      </w:r>
+      <w:r>
+        <w:t xml:space="preserve"> (kemampuan). Elemen ini diterjemahkan menjadi variabel data, seperti jumlah revisi laporan, selisih stok,</w:t>
+      </w:r>
+      <w:r>
+        <w:t xml:space="preserve"> jumlah stock yang melibihi limit yang diberikan,</w:t>
+      </w:r>
+      <w:r>
+        <w:t xml:space="preserve"> waktu pengeditan, dan identitas karyawan yang sering melakukan input data</w:t>
+      </w:r>
+      <w:r>
+        <w:t xml:space="preserve"> dan respon kuisoner</w:t>
+      </w:r>
+      <w:r>
+        <w:t xml:space="preserve">. Sementara itu, </w:t>
+      </w:r>
+      <w:r>
+        <w:rPr>
           <w:i/>
         </w:rPr>
-        <w:t>Rationalization</w:t>
-      </w:r>
-      <w:r>
-        <w:t xml:space="preserve"> (rasionalisasi), dan </w:t>
-      </w:r>
-      <w:r>
-        <w:rPr>
-          <w:rStyle w:val="Strong"/>
-          <w:rFonts w:eastAsiaTheme="majorEastAsia"/>
-          <w:b w:val="0"/>
-          <w:i/>
-        </w:rPr>
-        <w:t>Capability</w:t>
-      </w:r>
-      <w:r>
-        <w:t xml:space="preserve"> (kemampuan). Elemen ini diterjemahkan menjadi variabel data, seperti jumlah revisi laporan, selisih stok,</w:t>
-      </w:r>
-      <w:r>
-        <w:t xml:space="preserve"> jumlah stock yang melibihi limit yang diberikan,</w:t>
-      </w:r>
-      <w:r>
-        <w:t xml:space="preserve"> waktu pengeditan, dan identitas karyawan yang sering melakukan input data. Sementara itu, </w:t>
-      </w:r>
-      <w:r>
-        <w:rPr>
-          <w:i/>
-        </w:rPr>
         <w:t>Random Forest</w:t>
       </w:r>
       <w:r>
         <w:t xml:space="preserve"> bekerja dengan memproses variabel tersebut untuk membangun beberapa pohon keputusan, lalu menggabungkan hasilnya agar lebih akurat dan tahan terhadap overfitting. Algoritma ini mampu mendeteksi pola anomali yang sulit diidentifikasi secara manual, seperti perubahan data yang ekstrem atau revisi berulang di waktu yang tidak wajar. </w:t>
       </w:r>
       <w:r>
-        <w:lastRenderedPageBreak/>
-        <w:t xml:space="preserve">Dengan kombinasi ini, perusahaan bisa mendapatkan pemahaman </w:t>
-      </w:r>
-      <w:r>
-        <w:rPr>
-          <w:rStyle w:val="Strong"/>
-          <w:rFonts w:eastAsiaTheme="majorEastAsia"/>
-          <w:b w:val="0"/>
-        </w:rPr>
-        <w:t>mengapa</w:t>
-      </w:r>
-      <w:r>
-        <w:t xml:space="preserve"> kecurangan terjadi sekaligus alat </w:t>
-      </w:r>
-      <w:r>
-        <w:rPr>
-          <w:rStyle w:val="Strong"/>
-          <w:rFonts w:eastAsiaTheme="majorEastAsia"/>
-          <w:b w:val="0"/>
-        </w:rPr>
-        <w:t>bagaimana</w:t>
-      </w:r>
-      <w:r>
-        <w:t xml:space="preserve"> mendeteksinya secara otomatis, menghasilkan output berupa </w:t>
-      </w:r>
-      <w:r>
-        <w:rPr>
-          <w:rStyle w:val="Strong"/>
-          <w:rFonts w:eastAsiaTheme="majorEastAsia"/>
-          <w:b w:val="0"/>
-        </w:rPr>
-        <w:t>prediksi risiko kecurangan</w:t>
-      </w:r>
-      <w:r>
-        <w:t xml:space="preserve"> yang dapat diintegrasikan ke dalam laporan Excel atau sistem pengawasan lainnya.</w:t>
+        <w:t xml:space="preserve">Sinergi antara teori dan teknologi ini tidak hanya membantu perusahaan memahami akar penyebab terjadinya kecurangan, tetapi juga menyediakan sistem deteksi otomatis yang mampu memetakan potensi risiko kecurangan. Hasil dari sistem ini dapat dikembangkan menjadi fitur prediksi risiko yang </w:t>
+      </w:r>
+      <w:r>
+        <w:t xml:space="preserve">dapat diintegrasikan ke dalam </w:t>
+      </w:r>
+      <w:r>
+        <w:t>aplikasi yang akan dibaut</w:t>
+      </w:r>
+      <w:r>
+        <w:t xml:space="preserve"> atau sistem pengawasan lainnya.</w:t>
       </w:r>
     </w:p>
     <w:p>
@@ -503,7 +891,13 @@
         <w:jc w:val="both"/>
       </w:pPr>
       <w:r>
-        <w:t xml:space="preserve">Penelitian ini bertujuan untuk membangun sistem deteksi dan pencegahan fraud internal dengan memanfaatkan algoritma </w:t>
+        <w:t xml:space="preserve">Penelitian ini bertujuan untuk membangun </w:t>
+      </w:r>
+      <w:r>
+        <w:t xml:space="preserve">sebuah </w:t>
+      </w:r>
+      <w:r>
+        <w:t xml:space="preserve">sistem deteksi dan pencegahan fraud internal dengan memanfaatkan algoritma </w:t>
       </w:r>
       <w:r>
         <w:rPr>
@@ -554,7 +948,7 @@
           <w:lang w:eastAsia="en-ID"/>
         </w:rPr>
       </w:pPr>
-      <w:bookmarkStart w:id="3" w:name="_Toc192843201"/>
+      <w:bookmarkStart w:id="2" w:name="_Toc192843201"/>
       <w:r>
         <w:rPr>
           <w:rFonts w:ascii="Times New Roman" w:hAnsi="Times New Roman" w:cs="Times New Roman"/>
@@ -564,9 +958,10 @@
           <w:szCs w:val="24"/>
           <w:lang w:eastAsia="en-ID"/>
         </w:rPr>
+        <w:lastRenderedPageBreak/>
         <w:t>Perumusan Masalah</w:t>
       </w:r>
-      <w:bookmarkEnd w:id="3"/>
+      <w:bookmarkEnd w:id="2"/>
     </w:p>
     <w:p>
       <w:pPr>
@@ -589,27 +984,23 @@
         </w:rPr>
         <w:t>Berdasarkan latar belakang yang telah diuraikan, dapat diidentifikasi beberapa permasalahan utama yang menjadi dasar dari penelitian ini. CV. Smartindo Telekom menghadapi risiko fraud internal yang berpotensi merugikan perusahaan baik secara finansial maupun reputasi. Oleh karena itu, diperlukan sebuah sistem yang mampu mendeteksi serta mencegah terjadinya kecurangan dengan pendekatan teknologi yang efektif.</w:t>
       </w:r>
-    </w:p>
-    <w:p>
-      <w:pPr>
-        <w:spacing w:before="100" w:beforeAutospacing="1" w:after="0" w:line="360" w:lineRule="auto"/>
-        <w:ind w:firstLine="284"/>
-        <w:jc w:val="both"/>
-        <w:rPr>
-          <w:rFonts w:ascii="Times New Roman" w:eastAsia="Times New Roman" w:hAnsi="Times New Roman" w:cs="Times New Roman"/>
-          <w:sz w:val="24"/>
-          <w:szCs w:val="24"/>
-          <w:lang w:eastAsia="en-ID"/>
-        </w:rPr>
-      </w:pPr>
-      <w:r>
-        <w:rPr>
-          <w:rFonts w:ascii="Times New Roman" w:eastAsia="Times New Roman" w:hAnsi="Times New Roman" w:cs="Times New Roman"/>
-          <w:sz w:val="24"/>
-          <w:szCs w:val="24"/>
-          <w:lang w:eastAsia="en-ID"/>
-        </w:rPr>
-        <w:t>Adapun perumusan masalah dalam penelitian ini adalah sebagai berikut:</w:t>
+      <w:r>
+        <w:rPr>
+          <w:rFonts w:ascii="Times New Roman" w:eastAsia="Times New Roman" w:hAnsi="Times New Roman" w:cs="Times New Roman"/>
+          <w:sz w:val="24"/>
+          <w:szCs w:val="24"/>
+          <w:lang w:eastAsia="en-ID"/>
+        </w:rPr>
+        <w:t xml:space="preserve"> </w:t>
+      </w:r>
+      <w:r>
+        <w:rPr>
+          <w:rFonts w:ascii="Times New Roman" w:eastAsia="Times New Roman" w:hAnsi="Times New Roman" w:cs="Times New Roman"/>
+          <w:sz w:val="24"/>
+          <w:szCs w:val="24"/>
+          <w:lang w:eastAsia="en-ID"/>
+        </w:rPr>
+        <w:t>Guna memberikan arah yang jelas terhadap fokus penelitian, maka isu-isu utama dirumuskan dalam bentuk pertanyaan berikut</w:t>
       </w:r>
     </w:p>
     <w:p>
@@ -699,7 +1090,47 @@
           <w:szCs w:val="24"/>
           <w:lang w:eastAsia="en-ID"/>
         </w:rPr>
-        <w:t>Bagaimana merancang sistem yang dapat membantu perusahaan dalam mencegah terjadinya fraud internal secara efektif?</w:t>
+        <w:t xml:space="preserve">Bagaimana merancang sistem yang dapat membantu perusahaan dalam </w:t>
+      </w:r>
+      <w:r>
+        <w:rPr>
+          <w:rFonts w:ascii="Times New Roman" w:eastAsia="Times New Roman" w:hAnsi="Times New Roman" w:cs="Times New Roman"/>
+          <w:bCs/>
+          <w:sz w:val="24"/>
+          <w:szCs w:val="24"/>
+          <w:lang w:eastAsia="en-ID"/>
+        </w:rPr>
+        <w:t>mendeteksi kemungkinan</w:t>
+      </w:r>
+      <w:r>
+        <w:rPr>
+          <w:rFonts w:ascii="Times New Roman" w:eastAsia="Times New Roman" w:hAnsi="Times New Roman" w:cs="Times New Roman"/>
+          <w:bCs/>
+          <w:sz w:val="24"/>
+          <w:szCs w:val="24"/>
+          <w:lang w:eastAsia="en-ID"/>
+        </w:rPr>
+        <w:t xml:space="preserve"> fraud internal secara efektif</w:t>
+      </w:r>
+      <w:r>
+        <w:rPr>
+          <w:rFonts w:ascii="Times New Roman" w:eastAsia="Times New Roman" w:hAnsi="Times New Roman" w:cs="Times New Roman"/>
+          <w:bCs/>
+          <w:sz w:val="24"/>
+          <w:szCs w:val="24"/>
+          <w:lang w:eastAsia="en-ID"/>
+        </w:rPr>
+        <w:t xml:space="preserve"> lewat data yang dikumpulkan</w:t>
+      </w:r>
+      <w:r>
+        <w:rPr>
+          <w:rFonts w:ascii="Times New Roman" w:eastAsia="Times New Roman" w:hAnsi="Times New Roman" w:cs="Times New Roman"/>
+          <w:bCs/>
+          <w:sz w:val="24"/>
+          <w:szCs w:val="24"/>
+          <w:lang w:eastAsia="en-ID"/>
+        </w:rPr>
+        <w:t>?</w:t>
       </w:r>
     </w:p>
     <w:p>
@@ -741,7 +1172,7 @@
           <w:lang w:eastAsia="en-ID"/>
         </w:rPr>
       </w:pPr>
-      <w:bookmarkStart w:id="4" w:name="_Toc192843202"/>
+      <w:bookmarkStart w:id="3" w:name="_Toc192843202"/>
       <w:r>
         <w:rPr>
           <w:rFonts w:ascii="Times New Roman" w:hAnsi="Times New Roman" w:cs="Times New Roman"/>
@@ -751,10 +1182,9 @@
           <w:szCs w:val="24"/>
           <w:lang w:eastAsia="en-ID"/>
         </w:rPr>
-        <w:lastRenderedPageBreak/>
         <w:t>Batasan Masalah</w:t>
       </w:r>
-      <w:bookmarkEnd w:id="4"/>
+      <w:bookmarkEnd w:id="3"/>
     </w:p>
     <w:p>
       <w:pPr>
@@ -782,7 +1212,25 @@
           <w:szCs w:val="24"/>
           <w:lang w:eastAsia="en-ID"/>
         </w:rPr>
-        <w:t>Agar penelitian ini lebih terarah dan fokus dalam mencapai tujuan yang diharapkan, diperlukan adanya batasan masalah. Batasan masalah juga bertujuan untuk menghindari pembahasan yang terlalu luas sehingga hasil penelitian lebih mendalam dan sesuai dengan kebutuhan CV. Smartindo Telekom. Adapun batasan masalah dalam penelitian ini adalah sebagai berikut:</w:t>
+        <w:t>Untuk memastikan penelitian ini berjalan secara sistematis dan tidak keluar dari konteks tujuan yang telah ditetapkan, perlu ditetapkan ruang lingkup permasalahan yang dibatasi secara jelas</w:t>
+      </w:r>
+      <w:r>
+        <w:rPr>
+          <w:rFonts w:ascii="Times New Roman" w:eastAsia="Times New Roman" w:hAnsi="Times New Roman" w:cs="Times New Roman"/>
+          <w:sz w:val="24"/>
+          <w:szCs w:val="24"/>
+          <w:lang w:eastAsia="en-ID"/>
+        </w:rPr>
+        <w:t xml:space="preserve">. Batasan masalah juga bertujuan untuk menghindari pembahasan yang terlalu luas sehingga hasil penelitian lebih mendalam dan sesuai dengan kebutuhan CV. Smartindo Telekom. </w:t>
+      </w:r>
+      <w:r>
+        <w:rPr>
+          <w:rFonts w:ascii="Times New Roman" w:eastAsia="Times New Roman" w:hAnsi="Times New Roman" w:cs="Times New Roman"/>
+          <w:sz w:val="24"/>
+          <w:szCs w:val="24"/>
+          <w:lang w:eastAsia="en-ID"/>
+        </w:rPr>
+        <w:t>Untuk memperjelas fokus kajian dan menghindari keluarnya pembahasan dari jalur yang telah ditetapkan, maka ruang lingkup permasalahan dalam penelitian ini dibatasi sebagai berikut:</w:t>
       </w:r>
     </w:p>
     <w:p>
@@ -807,21 +1255,29 @@
       <w:r>
         <w:rPr>
           <w:rFonts w:ascii="Times New Roman" w:eastAsia="Times New Roman" w:hAnsi="Times New Roman" w:cs="Times New Roman"/>
-          <w:bCs/>
-          <w:sz w:val="24"/>
-          <w:szCs w:val="24"/>
-          <w:lang w:eastAsia="en-ID"/>
-        </w:rPr>
-        <w:t>Jenis Fraud yang Diteliti:</w:t>
-      </w:r>
-      <w:r>
-        <w:rPr>
-          <w:rFonts w:ascii="Times New Roman" w:eastAsia="Times New Roman" w:hAnsi="Times New Roman" w:cs="Times New Roman"/>
-          <w:sz w:val="24"/>
-          <w:szCs w:val="24"/>
-          <w:lang w:eastAsia="en-ID"/>
-        </w:rPr>
-        <w:t xml:space="preserve"> Penelitian ini hanya berfokus pada fraud internal yang dilakukan oleh karyawan, seperti manipulasi data keuangan, penyalahgunaan aset, dan aktivitas mencurigakan yang terkait dengan proses bisnis perusahaan.</w:t>
+          <w:sz w:val="24"/>
+          <w:szCs w:val="24"/>
+          <w:lang w:eastAsia="en-ID"/>
+        </w:rPr>
+        <w:t>Penelitian ini hanya berfokus pada fraud internal yang dilakukan oleh karyawan, seperti manipulasi data keuangan, penyalahgunaan aset, dan aktivitas mencurigakan yang terkait dengan proses bisnis perusahaan</w:t>
+      </w:r>
+      <w:r>
+        <w:rPr>
+          <w:rFonts w:ascii="Times New Roman" w:eastAsia="Times New Roman" w:hAnsi="Times New Roman" w:cs="Times New Roman"/>
+          <w:sz w:val="24"/>
+          <w:szCs w:val="24"/>
+          <w:lang w:eastAsia="en-ID"/>
+        </w:rPr>
+        <w:t xml:space="preserve"> dan responden kuisioner yang dibagikan ke semua karyawan</w:t>
+      </w:r>
+      <w:r>
+        <w:rPr>
+          <w:rFonts w:ascii="Times New Roman" w:eastAsia="Times New Roman" w:hAnsi="Times New Roman" w:cs="Times New Roman"/>
+          <w:sz w:val="24"/>
+          <w:szCs w:val="24"/>
+          <w:lang w:eastAsia="en-ID"/>
+        </w:rPr>
+        <w:t>.</w:t>
       </w:r>
     </w:p>
     <w:p>
@@ -851,16 +1307,56 @@
           <w:szCs w:val="24"/>
           <w:lang w:eastAsia="en-ID"/>
         </w:rPr>
-        <w:t>Algoritma yang Digunakan:</w:t>
-      </w:r>
-      <w:r>
-        <w:rPr>
-          <w:rFonts w:ascii="Times New Roman" w:eastAsia="Times New Roman" w:hAnsi="Times New Roman" w:cs="Times New Roman"/>
-          <w:sz w:val="24"/>
-          <w:szCs w:val="24"/>
-          <w:lang w:eastAsia="en-ID"/>
-        </w:rPr>
-        <w:t xml:space="preserve"> Penelitian ini hanya menggunakan algoritma </w:t>
+        <w:lastRenderedPageBreak/>
+        <w:t xml:space="preserve">Algoritma yang </w:t>
+      </w:r>
+      <w:r>
+        <w:rPr>
+          <w:rFonts w:ascii="Times New Roman" w:eastAsia="Times New Roman" w:hAnsi="Times New Roman" w:cs="Times New Roman"/>
+          <w:bCs/>
+          <w:sz w:val="24"/>
+          <w:szCs w:val="24"/>
+          <w:lang w:eastAsia="en-ID"/>
+        </w:rPr>
+        <w:t>d</w:t>
+      </w:r>
+      <w:r>
+        <w:rPr>
+          <w:rFonts w:ascii="Times New Roman" w:eastAsia="Times New Roman" w:hAnsi="Times New Roman" w:cs="Times New Roman"/>
+          <w:bCs/>
+          <w:sz w:val="24"/>
+          <w:szCs w:val="24"/>
+          <w:lang w:eastAsia="en-ID"/>
+        </w:rPr>
+        <w:t>igunakan</w:t>
+      </w:r>
+      <w:r>
+        <w:rPr>
+          <w:rFonts w:ascii="Times New Roman" w:eastAsia="Times New Roman" w:hAnsi="Times New Roman" w:cs="Times New Roman"/>
+          <w:bCs/>
+          <w:sz w:val="24"/>
+          <w:szCs w:val="24"/>
+          <w:lang w:eastAsia="en-ID"/>
+        </w:rPr>
+        <w:t xml:space="preserve"> dalam </w:t>
+      </w:r>
+      <w:r>
+        <w:rPr>
+          <w:rFonts w:ascii="Times New Roman" w:eastAsia="Times New Roman" w:hAnsi="Times New Roman" w:cs="Times New Roman"/>
+          <w:sz w:val="24"/>
+          <w:szCs w:val="24"/>
+          <w:lang w:eastAsia="en-ID"/>
+        </w:rPr>
+        <w:t>p</w:t>
+      </w:r>
+      <w:r>
+        <w:rPr>
+          <w:rFonts w:ascii="Times New Roman" w:eastAsia="Times New Roman" w:hAnsi="Times New Roman" w:cs="Times New Roman"/>
+          <w:sz w:val="24"/>
+          <w:szCs w:val="24"/>
+          <w:lang w:eastAsia="en-ID"/>
+        </w:rPr>
+        <w:t xml:space="preserve">enelitian ini hanya menggunakan algoritma </w:t>
       </w:r>
       <w:r>
         <w:rPr>
@@ -910,16 +1406,100 @@
           <w:szCs w:val="24"/>
           <w:lang w:eastAsia="en-ID"/>
         </w:rPr>
-        <w:t>Data yang Digunakan:</w:t>
-      </w:r>
-      <w:r>
-        <w:rPr>
-          <w:rFonts w:ascii="Times New Roman" w:eastAsia="Times New Roman" w:hAnsi="Times New Roman" w:cs="Times New Roman"/>
-          <w:sz w:val="24"/>
-          <w:szCs w:val="24"/>
-          <w:lang w:eastAsia="en-ID"/>
-        </w:rPr>
-        <w:t xml:space="preserve"> Data yang diolah dalam penelitian ini berupa data historis transaksi dan aktivitas karyawan yang disediakan oleh CV. Smartindo Telekom. Data eksternal dari pihak ketiga tidak dimasukkan dalam analisis.</w:t>
+        <w:t xml:space="preserve">Data yang </w:t>
+      </w:r>
+      <w:r>
+        <w:rPr>
+          <w:rFonts w:ascii="Times New Roman" w:eastAsia="Times New Roman" w:hAnsi="Times New Roman" w:cs="Times New Roman"/>
+          <w:bCs/>
+          <w:sz w:val="24"/>
+          <w:szCs w:val="24"/>
+          <w:lang w:eastAsia="en-ID"/>
+        </w:rPr>
+        <w:t>d</w:t>
+      </w:r>
+      <w:r>
+        <w:rPr>
+          <w:rFonts w:ascii="Times New Roman" w:eastAsia="Times New Roman" w:hAnsi="Times New Roman" w:cs="Times New Roman"/>
+          <w:bCs/>
+          <w:sz w:val="24"/>
+          <w:szCs w:val="24"/>
+          <w:lang w:eastAsia="en-ID"/>
+        </w:rPr>
+        <w:t>igunakan</w:t>
+      </w:r>
+      <w:r>
+        <w:rPr>
+          <w:rFonts w:ascii="Times New Roman" w:eastAsia="Times New Roman" w:hAnsi="Times New Roman" w:cs="Times New Roman"/>
+          <w:bCs/>
+          <w:sz w:val="24"/>
+          <w:szCs w:val="24"/>
+          <w:lang w:eastAsia="en-ID"/>
+        </w:rPr>
+        <w:t xml:space="preserve"> dan</w:t>
+      </w:r>
+      <w:r>
+        <w:rPr>
+          <w:rFonts w:ascii="Times New Roman" w:eastAsia="Times New Roman" w:hAnsi="Times New Roman" w:cs="Times New Roman"/>
+          <w:sz w:val="24"/>
+          <w:szCs w:val="24"/>
+          <w:lang w:eastAsia="en-ID"/>
+        </w:rPr>
+        <w:t xml:space="preserve"> diolah dalam penelitian ini berupa data historis </w:t>
+      </w:r>
+      <w:r>
+        <w:rPr>
+          <w:rFonts w:ascii="Times New Roman" w:eastAsia="Times New Roman" w:hAnsi="Times New Roman" w:cs="Times New Roman"/>
+          <w:sz w:val="24"/>
+          <w:szCs w:val="24"/>
+          <w:lang w:eastAsia="en-ID"/>
+        </w:rPr>
+        <w:t>laporan, data historis audit</w:t>
+      </w:r>
+      <w:r>
+        <w:rPr>
+          <w:rFonts w:ascii="Times New Roman" w:eastAsia="Times New Roman" w:hAnsi="Times New Roman" w:cs="Times New Roman"/>
+          <w:sz w:val="24"/>
+          <w:szCs w:val="24"/>
+          <w:lang w:eastAsia="en-ID"/>
+        </w:rPr>
+        <w:t xml:space="preserve"> dan </w:t>
+      </w:r>
+      <w:r>
+        <w:rPr>
+          <w:rFonts w:ascii="Times New Roman" w:eastAsia="Times New Roman" w:hAnsi="Times New Roman" w:cs="Times New Roman"/>
+          <w:sz w:val="24"/>
+          <w:szCs w:val="24"/>
+          <w:lang w:eastAsia="en-ID"/>
+        </w:rPr>
+        <w:t>responden kuisioner</w:t>
+      </w:r>
+      <w:r>
+        <w:rPr>
+          <w:rFonts w:ascii="Times New Roman" w:eastAsia="Times New Roman" w:hAnsi="Times New Roman" w:cs="Times New Roman"/>
+          <w:sz w:val="24"/>
+          <w:szCs w:val="24"/>
+          <w:lang w:eastAsia="en-ID"/>
+        </w:rPr>
+        <w:t xml:space="preserve"> yang disediakan oleh CV. Smartindo Telekom. </w:t>
+      </w:r>
+      <w:r>
+        <w:rPr>
+          <w:rFonts w:ascii="Times New Roman" w:eastAsia="Times New Roman" w:hAnsi="Times New Roman" w:cs="Times New Roman"/>
+          <w:sz w:val="24"/>
+          <w:szCs w:val="24"/>
+          <w:lang w:eastAsia="en-ID"/>
+        </w:rPr>
+        <w:t>Analisis dalam penelitian ini tidak melibatkan data yang diperoleh dari sumber eksternal di luar kendali peneliti</w:t>
+      </w:r>
+      <w:r>
+        <w:rPr>
+          <w:rFonts w:ascii="Times New Roman" w:eastAsia="Times New Roman" w:hAnsi="Times New Roman" w:cs="Times New Roman"/>
+          <w:sz w:val="24"/>
+          <w:szCs w:val="24"/>
+          <w:lang w:eastAsia="en-ID"/>
+        </w:rPr>
+        <w:t>.</w:t>
       </w:r>
     </w:p>
     <w:p>
@@ -949,16 +1529,92 @@
           <w:szCs w:val="24"/>
           <w:lang w:eastAsia="en-ID"/>
         </w:rPr>
-        <w:t>Ruang Lingkup Sistem:</w:t>
-      </w:r>
-      <w:r>
-        <w:rPr>
-          <w:rFonts w:ascii="Times New Roman" w:eastAsia="Times New Roman" w:hAnsi="Times New Roman" w:cs="Times New Roman"/>
-          <w:sz w:val="24"/>
-          <w:szCs w:val="24"/>
-          <w:lang w:eastAsia="en-ID"/>
-        </w:rPr>
-        <w:t xml:space="preserve"> Sistem yang dirancang hanya bertujuan untuk mendeteksi dan memberikan peringatan dini atas potensi fraud. Sistem ini tidak mencakup proses investigasi lebih lanjut atau tindakan hukum terhadap pelaku fraud.</w:t>
+        <w:t xml:space="preserve">Ruang </w:t>
+      </w:r>
+      <w:r>
+        <w:rPr>
+          <w:rFonts w:ascii="Times New Roman" w:eastAsia="Times New Roman" w:hAnsi="Times New Roman" w:cs="Times New Roman"/>
+          <w:bCs/>
+          <w:sz w:val="24"/>
+          <w:szCs w:val="24"/>
+          <w:lang w:eastAsia="en-ID"/>
+        </w:rPr>
+        <w:t>l</w:t>
+      </w:r>
+      <w:r>
+        <w:rPr>
+          <w:rFonts w:ascii="Times New Roman" w:eastAsia="Times New Roman" w:hAnsi="Times New Roman" w:cs="Times New Roman"/>
+          <w:bCs/>
+          <w:sz w:val="24"/>
+          <w:szCs w:val="24"/>
+          <w:lang w:eastAsia="en-ID"/>
+        </w:rPr>
+        <w:t xml:space="preserve">ingkup </w:t>
+      </w:r>
+      <w:r>
+        <w:rPr>
+          <w:rFonts w:ascii="Times New Roman" w:eastAsia="Times New Roman" w:hAnsi="Times New Roman" w:cs="Times New Roman"/>
+          <w:bCs/>
+          <w:sz w:val="24"/>
+          <w:szCs w:val="24"/>
+          <w:lang w:eastAsia="en-ID"/>
+        </w:rPr>
+        <w:t>s</w:t>
+      </w:r>
+      <w:r>
+        <w:rPr>
+          <w:rFonts w:ascii="Times New Roman" w:eastAsia="Times New Roman" w:hAnsi="Times New Roman" w:cs="Times New Roman"/>
+          <w:bCs/>
+          <w:sz w:val="24"/>
+          <w:szCs w:val="24"/>
+          <w:lang w:eastAsia="en-ID"/>
+        </w:rPr>
+        <w:t>istem</w:t>
+      </w:r>
+      <w:r>
+        <w:rPr>
+          <w:rFonts w:ascii="Times New Roman" w:eastAsia="Times New Roman" w:hAnsi="Times New Roman" w:cs="Times New Roman"/>
+          <w:sz w:val="24"/>
+          <w:szCs w:val="24"/>
+          <w:lang w:eastAsia="en-ID"/>
+        </w:rPr>
+        <w:t xml:space="preserve"> yang dirancang hanya bertujuan untuk mendeteksi dan memberikan peringatan dini atas potensi</w:t>
+      </w:r>
+      <w:r>
+        <w:rPr>
+          <w:rFonts w:ascii="Times New Roman" w:eastAsia="Times New Roman" w:hAnsi="Times New Roman" w:cs="Times New Roman"/>
+          <w:sz w:val="24"/>
+          <w:szCs w:val="24"/>
+          <w:lang w:eastAsia="en-ID"/>
+        </w:rPr>
+        <w:t xml:space="preserve"> kemungkinan</w:t>
+      </w:r>
+      <w:r>
+        <w:rPr>
+          <w:rFonts w:ascii="Times New Roman" w:eastAsia="Times New Roman" w:hAnsi="Times New Roman" w:cs="Times New Roman"/>
+          <w:sz w:val="24"/>
+          <w:szCs w:val="24"/>
+          <w:lang w:eastAsia="en-ID"/>
+        </w:rPr>
+        <w:t xml:space="preserve"> fraud</w:t>
+      </w:r>
+      <w:r>
+        <w:rPr>
+          <w:rFonts w:ascii="Times New Roman" w:eastAsia="Times New Roman" w:hAnsi="Times New Roman" w:cs="Times New Roman"/>
+          <w:sz w:val="24"/>
+          <w:szCs w:val="24"/>
+          <w:lang w:eastAsia="en-ID"/>
+        </w:rPr>
+        <w:t xml:space="preserve"> cabang</w:t>
+      </w:r>
+      <w:r>
+        <w:rPr>
+          <w:rFonts w:ascii="Times New Roman" w:eastAsia="Times New Roman" w:hAnsi="Times New Roman" w:cs="Times New Roman"/>
+          <w:sz w:val="24"/>
+          <w:szCs w:val="24"/>
+          <w:lang w:eastAsia="en-ID"/>
+        </w:rPr>
+        <w:t>. Sistem ini tidak mencakup proses investigasi lebih lanjut atau tindakan hukum terhadap pelaku fraud.</w:t>
       </w:r>
     </w:p>
     <w:p>
@@ -1000,7 +1656,7 @@
           <w:lang w:eastAsia="en-ID"/>
         </w:rPr>
       </w:pPr>
-      <w:bookmarkStart w:id="5" w:name="_Toc192843203"/>
+      <w:bookmarkStart w:id="4" w:name="_Toc192843203"/>
       <w:r>
         <w:rPr>
           <w:rFonts w:ascii="Times New Roman" w:hAnsi="Times New Roman" w:cs="Times New Roman"/>
@@ -1012,7 +1668,7 @@
         </w:rPr>
         <w:t>Tujuan Penelitian</w:t>
       </w:r>
-      <w:bookmarkEnd w:id="5"/>
+      <w:bookmarkEnd w:id="4"/>
     </w:p>
     <w:p>
       <w:pPr>
@@ -1033,7 +1689,16 @@
           <w:szCs w:val="24"/>
           <w:lang w:eastAsia="en-ID"/>
         </w:rPr>
-        <w:t>Penelitian ini bertujuan untuk menghasilkan solusi yang efektif dalam mendeteksi dan mencegah fraud internal di CV. Smartindo Telekom. Adapun tujuan utama dari penelitian ini adalah sebagai berikut:</w:t>
+        <w:t xml:space="preserve">Penelitian ini bertujuan untuk menghasilkan solusi yang efektif dalam mendeteksi dan mencegah fraud internal di CV. Smartindo Telekom. </w:t>
+      </w:r>
+      <w:r>
+        <w:rPr>
+          <w:rFonts w:ascii="Times New Roman" w:eastAsia="Times New Roman" w:hAnsi="Times New Roman" w:cs="Times New Roman"/>
+          <w:sz w:val="24"/>
+          <w:szCs w:val="24"/>
+          <w:lang w:eastAsia="en-ID"/>
+        </w:rPr>
+        <w:t>Fokus utama yang ingin diwujudkan melalui penelitian ini dapat dirinci dalam poin-poin berikut:</w:t>
       </w:r>
     </w:p>
     <w:p>
@@ -1143,7 +1808,52 @@
           <w:szCs w:val="24"/>
           <w:lang w:eastAsia="en-ID"/>
         </w:rPr>
-        <w:t xml:space="preserve"> dalam mendeteksi pola fraud berdasarkan data historis transaksi dan aktivitas karyawan.</w:t>
+        <w:t xml:space="preserve"> dalam mendeteksi pola fraud berdasarkan </w:t>
+      </w:r>
+      <w:r>
+        <w:rPr>
+          <w:rFonts w:ascii="Times New Roman" w:eastAsia="Times New Roman" w:hAnsi="Times New Roman" w:cs="Times New Roman"/>
+          <w:sz w:val="24"/>
+          <w:szCs w:val="24"/>
+          <w:lang w:eastAsia="en-ID"/>
+        </w:rPr>
+        <w:t xml:space="preserve">data historis </w:t>
+      </w:r>
+      <w:r>
+        <w:rPr>
+          <w:rFonts w:ascii="Times New Roman" w:eastAsia="Times New Roman" w:hAnsi="Times New Roman" w:cs="Times New Roman"/>
+          <w:sz w:val="24"/>
+          <w:szCs w:val="24"/>
+          <w:lang w:eastAsia="en-ID"/>
+        </w:rPr>
+        <w:t>laporan, data historis audit</w:t>
+      </w:r>
+      <w:r>
+        <w:rPr>
+          <w:rFonts w:ascii="Times New Roman" w:eastAsia="Times New Roman" w:hAnsi="Times New Roman" w:cs="Times New Roman"/>
+          <w:sz w:val="24"/>
+          <w:szCs w:val="24"/>
+          <w:lang w:eastAsia="en-ID"/>
+        </w:rPr>
+        <w:t xml:space="preserve"> dan </w:t>
+      </w:r>
+      <w:r>
+        <w:rPr>
+          <w:rFonts w:ascii="Times New Roman" w:eastAsia="Times New Roman" w:hAnsi="Times New Roman" w:cs="Times New Roman"/>
+          <w:sz w:val="24"/>
+          <w:szCs w:val="24"/>
+          <w:lang w:eastAsia="en-ID"/>
+        </w:rPr>
+        <w:t>responden kuisioner</w:t>
+      </w:r>
+      <w:r>
+        <w:rPr>
+          <w:rFonts w:ascii="Times New Roman" w:eastAsia="Times New Roman" w:hAnsi="Times New Roman" w:cs="Times New Roman"/>
+          <w:sz w:val="24"/>
+          <w:szCs w:val="24"/>
+          <w:lang w:eastAsia="en-ID"/>
+        </w:rPr>
+        <w:t>.</w:t>
       </w:r>
     </w:p>
     <w:p>
@@ -1212,8 +1922,27 @@
           <w:szCs w:val="24"/>
           <w:lang w:eastAsia="en-ID"/>
         </w:rPr>
-        <w:lastRenderedPageBreak/>
-        <w:t>Menyediakan solusi teknologi yang dapat diimplementasikan</w:t>
+        <w:t>Menyediakan solusi teknologi</w:t>
+      </w:r>
+      <w:r>
+        <w:rPr>
+          <w:rFonts w:ascii="Times New Roman" w:eastAsia="Times New Roman" w:hAnsi="Times New Roman" w:cs="Times New Roman"/>
+          <w:bCs/>
+          <w:sz w:val="24"/>
+          <w:szCs w:val="24"/>
+          <w:lang w:eastAsia="en-ID"/>
+        </w:rPr>
+        <w:t xml:space="preserve"> berupa peringatan dini,</w:t>
+      </w:r>
+      <w:r>
+        <w:rPr>
+          <w:rFonts w:ascii="Times New Roman" w:eastAsia="Times New Roman" w:hAnsi="Times New Roman" w:cs="Times New Roman"/>
+          <w:bCs/>
+          <w:sz w:val="24"/>
+          <w:szCs w:val="24"/>
+          <w:lang w:eastAsia="en-ID"/>
+        </w:rPr>
+        <w:t xml:space="preserve"> yang dapat diimplementasikan</w:t>
       </w:r>
       <w:r>
         <w:rPr>
@@ -1264,7 +1993,7 @@
           <w:lang w:eastAsia="en-ID"/>
         </w:rPr>
       </w:pPr>
-      <w:bookmarkStart w:id="6" w:name="_Toc192843204"/>
+      <w:bookmarkStart w:id="5" w:name="_Toc192843204"/>
       <w:r>
         <w:rPr>
           <w:rFonts w:ascii="Times New Roman" w:hAnsi="Times New Roman" w:cs="Times New Roman"/>
@@ -1274,9 +2003,10 @@
           <w:szCs w:val="24"/>
           <w:lang w:eastAsia="en-ID"/>
         </w:rPr>
+        <w:lastRenderedPageBreak/>
         <w:t>Manfaat Penelitian</w:t>
       </w:r>
-      <w:bookmarkEnd w:id="6"/>
+      <w:bookmarkEnd w:id="5"/>
     </w:p>
     <w:p>
       <w:pPr>
@@ -1297,7 +2027,7 @@
           <w:szCs w:val="24"/>
           <w:lang w:eastAsia="en-ID"/>
         </w:rPr>
-        <w:t>Penelitian ini diharapkan dapat memberikan manfaat baik secara teoritis maupun praktis. Adapun manfaat yang diharapkan dari penelitian ini adalah sebagai berikut:</w:t>
+        <w:t>Melalui penelitian ini, diharapkan dapat diperoleh kontribusi yang berarti, baik dalam ranah pengembangan teori maupun penerapan praktis. Adapun bentuk manfaat yang ingin dicapai dari penelitian ini dijabarkan sebagai berikut:</w:t>
       </w:r>
     </w:p>
     <w:p>
@@ -1389,6 +2119,74 @@
         <w:tabs>
           <w:tab w:val="clear" w:pos="1440"/>
         </w:tabs>
+        <w:spacing w:after="100" w:afterAutospacing="1" w:line="360" w:lineRule="auto"/>
+        <w:ind w:left="567" w:hanging="283"/>
+        <w:jc w:val="both"/>
+        <w:rPr>
+          <w:rFonts w:ascii="Times New Roman" w:eastAsia="Times New Roman" w:hAnsi="Times New Roman" w:cs="Times New Roman"/>
+          <w:sz w:val="24"/>
+          <w:szCs w:val="24"/>
+          <w:lang w:eastAsia="en-ID"/>
+        </w:rPr>
+      </w:pPr>
+      <w:r>
+        <w:rPr>
+          <w:rFonts w:ascii="Times New Roman" w:eastAsia="Times New Roman" w:hAnsi="Times New Roman" w:cs="Times New Roman"/>
+          <w:sz w:val="24"/>
+          <w:szCs w:val="24"/>
+          <w:lang w:eastAsia="en-ID"/>
+        </w:rPr>
+        <w:t xml:space="preserve">Menambah wawasan dan pemahaman tentang </w:t>
+      </w:r>
+      <w:r>
+        <w:rPr>
+          <w:rFonts w:ascii="Times New Roman" w:eastAsia="Times New Roman" w:hAnsi="Times New Roman" w:cs="Times New Roman"/>
+          <w:sz w:val="24"/>
+          <w:szCs w:val="24"/>
+          <w:lang w:eastAsia="en-ID"/>
+        </w:rPr>
+        <w:t>metode</w:t>
+      </w:r>
+      <w:r>
+        <w:rPr>
+          <w:rFonts w:ascii="Times New Roman" w:eastAsia="Times New Roman" w:hAnsi="Times New Roman" w:cs="Times New Roman"/>
+          <w:sz w:val="24"/>
+          <w:szCs w:val="24"/>
+          <w:lang w:eastAsia="en-ID"/>
+        </w:rPr>
+        <w:t xml:space="preserve"> </w:t>
+      </w:r>
+      <w:r>
+        <w:rPr>
+          <w:rFonts w:ascii="Times New Roman" w:eastAsia="Times New Roman" w:hAnsi="Times New Roman" w:cs="Times New Roman"/>
+          <w:i/>
+          <w:sz w:val="24"/>
+          <w:szCs w:val="24"/>
+          <w:lang w:eastAsia="en-ID"/>
+        </w:rPr>
+        <w:t>Fraud Diamond</w:t>
+      </w:r>
+      <w:bookmarkStart w:id="6" w:name="_GoBack"/>
+      <w:bookmarkEnd w:id="6"/>
+      <w:r>
+        <w:rPr>
+          <w:rFonts w:ascii="Times New Roman" w:eastAsia="Times New Roman" w:hAnsi="Times New Roman" w:cs="Times New Roman"/>
+          <w:sz w:val="24"/>
+          <w:szCs w:val="24"/>
+          <w:lang w:eastAsia="en-ID"/>
+        </w:rPr>
+        <w:t xml:space="preserve"> dalam mendeteksi fraud internal di perusahaan.</w:t>
+      </w:r>
+    </w:p>
+    <w:p>
+      <w:pPr>
+        <w:numPr>
+          <w:ilvl w:val="1"/>
+          <w:numId w:val="6"/>
+        </w:numPr>
+        <w:tabs>
+          <w:tab w:val="clear" w:pos="1440"/>
+        </w:tabs>
         <w:spacing w:before="100" w:beforeAutospacing="1" w:after="100" w:afterAutospacing="1" w:line="360" w:lineRule="auto"/>
         <w:ind w:left="567" w:hanging="283"/>
         <w:jc w:val="both"/>
@@ -1486,7 +2284,25 @@
           <w:szCs w:val="24"/>
           <w:lang w:eastAsia="en-ID"/>
         </w:rPr>
-        <w:t>Membantu CV. Smartindo Telekom dalam mendeteksi dan mencegah potensi fraud internal secara lebih efektif dan efisien.</w:t>
+        <w:t>Membantu CV. Smartindo Telekom dalam mendeteksi dan mencegah</w:t>
+      </w:r>
+      <w:r>
+        <w:rPr>
+          <w:rFonts w:ascii="Times New Roman" w:eastAsia="Times New Roman" w:hAnsi="Times New Roman" w:cs="Times New Roman"/>
+          <w:sz w:val="24"/>
+          <w:szCs w:val="24"/>
+          <w:lang w:eastAsia="en-ID"/>
+        </w:rPr>
+        <w:t xml:space="preserve"> tentang</w:t>
+      </w:r>
+      <w:r>
+        <w:rPr>
+          <w:rFonts w:ascii="Times New Roman" w:eastAsia="Times New Roman" w:hAnsi="Times New Roman" w:cs="Times New Roman"/>
+          <w:sz w:val="24"/>
+          <w:szCs w:val="24"/>
+          <w:lang w:eastAsia="en-ID"/>
+        </w:rPr>
+        <w:t xml:space="preserve"> potensi fraud internal secara lebih efektif dan efisien.</w:t>
       </w:r>
     </w:p>
     <w:p>
@@ -1553,10 +2369,7 @@
         <w:ind w:firstLine="426"/>
         <w:jc w:val="both"/>
         <w:rPr>
-          <w:rFonts w:ascii="Times New Roman" w:eastAsia="Times New Roman" w:hAnsi="Times New Roman" w:cs="Times New Roman"/>
-          <w:sz w:val="24"/>
-          <w:szCs w:val="24"/>
-          <w:lang w:eastAsia="en-ID"/>
+          <w:b/>
         </w:rPr>
       </w:pPr>
       <w:r>
@@ -1567,86 +2380,6 @@
           <w:lang w:eastAsia="en-ID"/>
         </w:rPr>
         <w:t>Dengan adanya manfaat ini, diharapkan penelitian tidak hanya bermanfaat bagi perusahaan yang menjadi objek studi, tetapi juga menjadi landasan bagi pengembangan solusi serupa di perusahaan lain yang menghadapi permasalahan fraud internal.</w:t>
-      </w:r>
-    </w:p>
-    <w:p>
-      <w:pPr>
-        <w:sectPr>
-          <w:pgSz w:w="11906" w:h="16838"/>
-          <w:pgMar w:top="1440" w:right="1440" w:bottom="1440" w:left="1440" w:header="708" w:footer="708" w:gutter="0"/>
-          <w:cols w:space="708"/>
-          <w:docGrid w:linePitch="360"/>
-        </w:sectPr>
-      </w:pPr>
-    </w:p>
-    <w:p>
-      <w:pPr>
-        <w:jc w:val="center"/>
-        <w:rPr>
-          <w:b/>
-        </w:rPr>
-      </w:pPr>
-      <w:r>
-        <w:rPr>
-          <w:b/>
-        </w:rPr>
-        <w:lastRenderedPageBreak/>
-        <w:t>REFERENSI</w:t>
-      </w:r>
-    </w:p>
-    <w:p>
-      <w:pPr>
-        <w:pStyle w:val="ListParagraph"/>
-        <w:numPr>
-          <w:ilvl w:val="0"/>
-          <w:numId w:val="8"/>
-        </w:numPr>
-        <w:rPr>
-          <w:b/>
-        </w:rPr>
-      </w:pPr>
-      <w:r>
-        <w:rPr>
-          <w:b/>
-        </w:rPr>
-        <w:t xml:space="preserve">Siddiq, F. R., Achyani, F., &amp; Zulfikar. (2017). Fraud Pentagon dalam Mendeteksi Financial Statement. Journal of Seminar Nasional Dan </w:t>
-      </w:r>
-      <w:proofErr w:type="gramStart"/>
-      <w:r>
-        <w:rPr>
-          <w:b/>
-        </w:rPr>
-        <w:t>The</w:t>
-      </w:r>
-      <w:proofErr w:type="gramEnd"/>
-      <w:r>
-        <w:rPr>
-          <w:b/>
-        </w:rPr>
-        <w:t xml:space="preserve"> 4th Call for Syariah Paper, 1-14-784.</w:t>
-      </w:r>
-    </w:p>
-    <w:p>
-      <w:pPr>
-        <w:pStyle w:val="ListParagraph"/>
-        <w:numPr>
-          <w:ilvl w:val="0"/>
-          <w:numId w:val="8"/>
-        </w:numPr>
-        <w:rPr>
-          <w:b/>
-        </w:rPr>
-      </w:pPr>
-      <w:r>
-        <w:t xml:space="preserve">Ulfah, M., Nuraina, E., &amp; Wijaya, A. L. (2017). Pengaruh Fraud Pentagon dalam Mendeteksi Fraudulent Financial Reporting (Studi Empiris pada Perbankan di Indonesia Yang Terdaftar di Bei. Journal of </w:t>
-      </w:r>
-      <w:proofErr w:type="gramStart"/>
-      <w:r>
-        <w:t>The</w:t>
-      </w:r>
-      <w:proofErr w:type="gramEnd"/>
-      <w:r>
-        <w:t xml:space="preserve"> 9th FIPA: Forum Ilmiah Pendidikan Akuntansi - Universitas PGRI Madiun, Vol. 5 No.1, 399-418- NaN-9723.</w:t>
       </w:r>
     </w:p>
     <w:sectPr>
@@ -1657,6 +2390,112 @@
     </w:sectPr>
   </w:body>
 </w:document>
+</file>
+
+<file path=word/footer1.xml><?xml version="1.0" encoding="utf-8"?>
+<w:ftr xmlns:wpc="http://schemas.microsoft.com/office/word/2010/wordprocessingCanvas" xmlns:cx="http://schemas.microsoft.com/office/drawing/2014/chartex" xmlns:cx1="http://schemas.microsoft.com/office/drawing/2015/9/8/chartex" xmlns:cx2="http://schemas.microsoft.com/office/drawing/2015/10/21/chartex" xmlns:cx3="http://schemas.microsoft.com/office/drawing/2016/5/9/chartex" xmlns:cx4="http://schemas.microsoft.com/office/drawing/2016/5/10/chartex" xmlns:cx5="http://schemas.microsoft.com/office/drawing/2016/5/11/chartex" xmlns:cx6="http://schemas.microsoft.com/office/drawing/2016/5/12/chartex" xmlns:cx7="http://schemas.microsoft.com/office/drawing/2016/5/13/chartex" xmlns:cx8="http://schemas.microsoft.com/office/drawing/2016/5/14/chartex" xmlns:mc="http://schemas.openxmlformats.org/markup-compatibility/2006" xmlns:aink="http://schemas.microsoft.com/office/drawing/2016/ink" xmlns:am3d="http://schemas.microsoft.com/office/drawing/2017/model3d" xmlns:o="urn:schemas-microsoft-com:office:office" xmlns:r="http://schemas.openxmlformats.org/officeDocument/2006/relationships" xmlns:m="http://schemas.openxmlformats.org/officeDocument/2006/math" xmlns:v="urn:schemas-microsoft-com:vml" xmlns:wp14="http://schemas.microsoft.com/office/word/2010/wordprocessingDrawing" xmlns:wp="http://schemas.openxmlformats.org/drawingml/2006/wordprocessingDrawing" xmlns:w10="urn:schemas-microsoft-com:office:word" xmlns:w="http://schemas.openxmlformats.org/wordprocessingml/2006/main" xmlns:w14="http://schemas.microsoft.com/office/word/2010/wordml" xmlns:w15="http://schemas.microsoft.com/office/word/2012/wordml" xmlns:w16cid="http://schemas.microsoft.com/office/word/2016/wordml/cid" xmlns:w16se="http://schemas.microsoft.com/office/word/2015/wordml/symex" xmlns:wpg="http://schemas.microsoft.com/office/word/2010/wordprocessingGroup" xmlns:wpi="http://schemas.microsoft.com/office/word/2010/wordprocessingInk" xmlns:wne="http://schemas.microsoft.com/office/word/2006/wordml" xmlns:wps="http://schemas.microsoft.com/office/word/2010/wordprocessingShape" mc:Ignorable="w14 w15 w16se w16cid wp14">
+  <w:sdt>
+    <w:sdtPr>
+      <w:id w:val="-1744019318"/>
+      <w:docPartObj>
+        <w:docPartGallery w:val="Page Numbers (Bottom of Page)"/>
+        <w:docPartUnique/>
+      </w:docPartObj>
+    </w:sdtPr>
+    <w:sdtEndPr>
+      <w:rPr>
+        <w:noProof/>
+      </w:rPr>
+    </w:sdtEndPr>
+    <w:sdtContent>
+      <w:p>
+        <w:pPr>
+          <w:pStyle w:val="Footer"/>
+          <w:jc w:val="center"/>
+        </w:pPr>
+        <w:r>
+          <w:fldChar w:fldCharType="begin"/>
+        </w:r>
+        <w:r>
+          <w:instrText xml:space="preserve"> PAGE   \* MERGEFORMAT </w:instrText>
+        </w:r>
+        <w:r>
+          <w:fldChar w:fldCharType="separate"/>
+        </w:r>
+        <w:r>
+          <w:rPr>
+            <w:noProof/>
+          </w:rPr>
+          <w:t>2</w:t>
+        </w:r>
+        <w:r>
+          <w:rPr>
+            <w:noProof/>
+          </w:rPr>
+          <w:fldChar w:fldCharType="end"/>
+        </w:r>
+      </w:p>
+    </w:sdtContent>
+  </w:sdt>
+  <w:p>
+    <w:pPr>
+      <w:pStyle w:val="Footer"/>
+    </w:pPr>
+  </w:p>
+</w:ftr>
+</file>
+
+<file path=word/footer2.xml><?xml version="1.0" encoding="utf-8"?>
+<w:ftr xmlns:wpc="http://schemas.microsoft.com/office/word/2010/wordprocessingCanvas" xmlns:cx="http://schemas.microsoft.com/office/drawing/2014/chartex" xmlns:cx1="http://schemas.microsoft.com/office/drawing/2015/9/8/chartex" xmlns:cx2="http://schemas.microsoft.com/office/drawing/2015/10/21/chartex" xmlns:cx3="http://schemas.microsoft.com/office/drawing/2016/5/9/chartex" xmlns:cx4="http://schemas.microsoft.com/office/drawing/2016/5/10/chartex" xmlns:cx5="http://schemas.microsoft.com/office/drawing/2016/5/11/chartex" xmlns:cx6="http://schemas.microsoft.com/office/drawing/2016/5/12/chartex" xmlns:cx7="http://schemas.microsoft.com/office/drawing/2016/5/13/chartex" xmlns:cx8="http://schemas.microsoft.com/office/drawing/2016/5/14/chartex" xmlns:mc="http://schemas.openxmlformats.org/markup-compatibility/2006" xmlns:aink="http://schemas.microsoft.com/office/drawing/2016/ink" xmlns:am3d="http://schemas.microsoft.com/office/drawing/2017/model3d" xmlns:o="urn:schemas-microsoft-com:office:office" xmlns:r="http://schemas.openxmlformats.org/officeDocument/2006/relationships" xmlns:m="http://schemas.openxmlformats.org/officeDocument/2006/math" xmlns:v="urn:schemas-microsoft-com:vml" xmlns:wp14="http://schemas.microsoft.com/office/word/2010/wordprocessingDrawing" xmlns:wp="http://schemas.openxmlformats.org/drawingml/2006/wordprocessingDrawing" xmlns:w10="urn:schemas-microsoft-com:office:word" xmlns:w="http://schemas.openxmlformats.org/wordprocessingml/2006/main" xmlns:w14="http://schemas.microsoft.com/office/word/2010/wordml" xmlns:w15="http://schemas.microsoft.com/office/word/2012/wordml" xmlns:w16cid="http://schemas.microsoft.com/office/word/2016/wordml/cid" xmlns:w16se="http://schemas.microsoft.com/office/word/2015/wordml/symex" xmlns:wpg="http://schemas.microsoft.com/office/word/2010/wordprocessingGroup" xmlns:wpi="http://schemas.microsoft.com/office/word/2010/wordprocessingInk" xmlns:wne="http://schemas.microsoft.com/office/word/2006/wordml" xmlns:wps="http://schemas.microsoft.com/office/word/2010/wordprocessingShape" mc:Ignorable="w14 w15 w16se w16cid wp14">
+  <w:sdt>
+    <w:sdtPr>
+      <w:id w:val="-329439845"/>
+      <w:docPartObj>
+        <w:docPartGallery w:val="Page Numbers (Bottom of Page)"/>
+        <w:docPartUnique/>
+      </w:docPartObj>
+    </w:sdtPr>
+    <w:sdtEndPr>
+      <w:rPr>
+        <w:noProof/>
+      </w:rPr>
+    </w:sdtEndPr>
+    <w:sdtContent>
+      <w:p>
+        <w:pPr>
+          <w:pStyle w:val="Footer"/>
+          <w:jc w:val="center"/>
+        </w:pPr>
+        <w:r>
+          <w:fldChar w:fldCharType="begin"/>
+        </w:r>
+        <w:r>
+          <w:instrText xml:space="preserve"> PAGE   \* MERGEFORMAT </w:instrText>
+        </w:r>
+        <w:r>
+          <w:fldChar w:fldCharType="separate"/>
+        </w:r>
+        <w:r>
+          <w:rPr>
+            <w:noProof/>
+          </w:rPr>
+          <w:t>2</w:t>
+        </w:r>
+        <w:r>
+          <w:rPr>
+            <w:noProof/>
+          </w:rPr>
+          <w:fldChar w:fldCharType="end"/>
+        </w:r>
+      </w:p>
+    </w:sdtContent>
+  </w:sdt>
+  <w:p>
+    <w:pPr>
+      <w:pStyle w:val="Footer"/>
+    </w:pPr>
+  </w:p>
+</w:ftr>
 </file>
 
 <file path=word/numbering.xml><?xml version="1.0" encoding="utf-8"?>
@@ -3125,6 +3964,58 @@
       <w:bCs/>
     </w:rPr>
   </w:style>
+  <w:style w:type="paragraph" w:styleId="Footer">
+    <w:name w:val="footer"/>
+    <w:basedOn w:val="Normal"/>
+    <w:link w:val="FooterChar"/>
+    <w:uiPriority w:val="99"/>
+    <w:unhideWhenUsed/>
+    <w:rsid w:val="00C86B17"/>
+    <w:pPr>
+      <w:tabs>
+        <w:tab w:val="center" w:pos="4513"/>
+        <w:tab w:val="right" w:pos="9026"/>
+      </w:tabs>
+      <w:spacing w:after="0" w:line="240" w:lineRule="auto"/>
+    </w:pPr>
+  </w:style>
+  <w:style w:type="character" w:customStyle="1" w:styleId="FooterChar">
+    <w:name w:val="Footer Char"/>
+    <w:basedOn w:val="DefaultParagraphFont"/>
+    <w:link w:val="Footer"/>
+    <w:uiPriority w:val="99"/>
+    <w:rsid w:val="00C86B17"/>
+  </w:style>
+  <w:style w:type="paragraph" w:styleId="BalloonText">
+    <w:name w:val="Balloon Text"/>
+    <w:basedOn w:val="Normal"/>
+    <w:link w:val="BalloonTextChar"/>
+    <w:uiPriority w:val="99"/>
+    <w:semiHidden/>
+    <w:unhideWhenUsed/>
+    <w:rsid w:val="00C86B17"/>
+    <w:pPr>
+      <w:spacing w:after="0" w:line="240" w:lineRule="auto"/>
+    </w:pPr>
+    <w:rPr>
+      <w:rFonts w:ascii="Segoe UI" w:hAnsi="Segoe UI" w:cs="Segoe UI"/>
+      <w:sz w:val="18"/>
+      <w:szCs w:val="18"/>
+    </w:rPr>
+  </w:style>
+  <w:style w:type="character" w:customStyle="1" w:styleId="BalloonTextChar">
+    <w:name w:val="Balloon Text Char"/>
+    <w:basedOn w:val="DefaultParagraphFont"/>
+    <w:link w:val="BalloonText"/>
+    <w:uiPriority w:val="99"/>
+    <w:semiHidden/>
+    <w:rsid w:val="00C86B17"/>
+    <w:rPr>
+      <w:rFonts w:ascii="Segoe UI" w:hAnsi="Segoe UI" w:cs="Segoe UI"/>
+      <w:sz w:val="18"/>
+      <w:szCs w:val="18"/>
+    </w:rPr>
+  </w:style>
 </w:styles>
 </file>
 

</xml_diff>